<commit_message>
i lost track which version but its the final now
</commit_message>
<xml_diff>
--- a/resume_mel-atti.docx
+++ b/resume_mel-atti.docx
@@ -28,19 +28,51 @@
         <w:pStyle w:val="BodyText"/>
       </w:pPr>
       <w:r>
+        <w:t xml:space="preserve">Backend / Full-Stack Developer (Intern / Junior) with strong foundations in</w:t>
+      </w:r>
+      <w:r>
+        <w:t xml:space="preserve"> </w:t>
+      </w:r>
+      <w:r>
+        <w:t xml:space="preserve">systems programming, backend development, and security. Experienced in team</w:t>
+      </w:r>
+      <w:r>
+        <w:t xml:space="preserve"> </w:t>
+      </w:r>
+      <w:r>
+        <w:t xml:space="preserve">collaboration and delivering real-world solutions, including e-commerce and</w:t>
+      </w:r>
+      <w:r>
+        <w:t xml:space="preserve"> </w:t>
+      </w:r>
+      <w:r>
+        <w:t xml:space="preserve">business platforms. Autonomous, reliable with deadlines, and quick to learn in</w:t>
+      </w:r>
+      <w:r>
+        <w:t xml:space="preserve"> </w:t>
+      </w:r>
+      <w:r>
+        <w:t xml:space="preserve">hands-on environments.</w:t>
+      </w:r>
+    </w:p>
+    <w:p>
+      <w:pPr>
+        <w:pStyle w:val="BodyText"/>
+      </w:pPr>
+      <w:r>
         <w:t xml:space="preserve">Location: Morocco</w:t>
       </w:r>
       <w:r>
         <w:br/>
       </w:r>
       <w:r>
+        <w:t xml:space="preserve">Email: medattiq@gmail.com</w:t>
+      </w:r>
+      <w:r>
+        <w:br/>
+      </w:r>
+      <w:r>
         <w:t xml:space="preserve">GitHub: https://github.com/simbaattiq</w:t>
-      </w:r>
-      <w:r>
-        <w:t xml:space="preserve"> </w:t>
-      </w:r>
-      <w:r>
-        <w:t xml:space="preserve">Email: medattiq@gmail.com</w:t>
       </w:r>
     </w:p>
     <w:p>
@@ -83,13 +115,13 @@
         <w:rPr>
           <w:b/>
         </w:rPr>
-        <w:t xml:space="preserve">C++ Libraries:</w:t>
+        <w:t xml:space="preserve">Web Basics:</w:t>
       </w:r>
       <w:r>
         <w:t xml:space="preserve"> </w:t>
       </w:r>
       <w:r>
-        <w:t xml:space="preserve">STL, Networking libs</w:t>
+        <w:t xml:space="preserve">HTML, CSS, PHP (foundational knowledge)</w:t>
       </w:r>
       <w:r>
         <w:br/>
@@ -98,28 +130,53 @@
         <w:rPr>
           <w:b/>
         </w:rPr>
-        <w:t xml:space="preserve">Frameworks / Tools:</w:t>
+        <w:t xml:space="preserve">C++ Libraries:</w:t>
       </w:r>
       <w:r>
         <w:t xml:space="preserve"> </w:t>
       </w:r>
       <w:r>
-        <w:t xml:space="preserve">Node.js, NestJS, Docker, Docker Compose, PostgreSQL, Linux, Bash, Git, Vue.js</w:t>
-      </w:r>
-      <w:r>
-        <w:br/>
-      </w:r>
+        <w:t xml:space="preserve">STL, Networking and system libraries</w:t>
+      </w:r>
+    </w:p>
+    <w:p>
+      <w:pPr>
+        <w:pStyle w:val="BodyText"/>
+      </w:pPr>
       <w:r>
         <w:rPr>
           <w:b/>
         </w:rPr>
-        <w:t xml:space="preserve">Areas of Focus:</w:t>
+        <w:t xml:space="preserve">Backend &amp; Tools:</w:t>
+      </w:r>
+      <w:r>
+        <w:br/>
+      </w:r>
+      <w:r>
+        <w:t xml:space="preserve">Node.js, NestJS, Docker, Docker Compose, PostgreSQL, Linux, Bash, Git, Vue.js</w:t>
+      </w:r>
+    </w:p>
+    <w:p>
+      <w:pPr>
+        <w:pStyle w:val="BodyText"/>
+      </w:pPr>
+      <w:r>
+        <w:rPr>
+          <w:b/>
+        </w:rPr>
+        <w:t xml:space="preserve">Domains &amp; Focus:</w:t>
+      </w:r>
+      <w:r>
+        <w:br/>
+      </w:r>
+      <w:r>
+        <w:t xml:space="preserve">Performance programming, Security, DevOps, e-commerce platforms, SaaS systems,</w:t>
       </w:r>
       <w:r>
         <w:t xml:space="preserve"> </w:t>
       </w:r>
       <w:r>
-        <w:t xml:space="preserve">Performance programming, Security, DevOps</w:t>
+        <w:t xml:space="preserve">business-oriented applications</w:t>
       </w:r>
     </w:p>
     <w:p>
@@ -507,7 +564,7 @@
         <w:rPr>
           <w:b/>
         </w:rPr>
-        <w:t xml:space="preserve">ESSABHY</w:t>
+        <w:t xml:space="preserve">ITNERA</w:t>
       </w:r>
       <w:r>
         <w:t xml:space="preserve"> </w:t>
@@ -519,13 +576,37 @@
         <w:br/>
       </w:r>
       <w:r>
-        <w:t xml:space="preserve">- Developed digital solutions using WordPress for websites</w:t>
-      </w:r>
-      <w:r>
-        <w:br/>
-      </w:r>
-      <w:r>
-        <w:t xml:space="preserve">- Learned practical project workflows in a team environment</w:t>
+        <w:t xml:space="preserve">- Led and supervised teams delivering websites, desktop applications, and IT solutions</w:t>
+      </w:r>
+      <w:r>
+        <w:br/>
+      </w:r>
+      <w:r>
+        <w:t xml:space="preserve">- Coordinated project execution from requirements to deployment</w:t>
+      </w:r>
+      <w:r>
+        <w:br/>
+      </w:r>
+      <w:r>
+        <w:t xml:space="preserve">- Installed, configured, and deployed digital solutions and technical equipment for clients</w:t>
+      </w:r>
+      <w:r>
+        <w:br/>
+      </w:r>
+      <w:r>
+        <w:t xml:space="preserve">- Contributed to e-commerce platforms, SaaS-style tools, and business applications</w:t>
+      </w:r>
+      <w:r>
+        <w:br/>
+      </w:r>
+      <w:r>
+        <w:t xml:space="preserve">- Provided technical support and ensured system reliability for client environments</w:t>
+      </w:r>
+      <w:r>
+        <w:br/>
+      </w:r>
+      <w:r>
+        <w:t xml:space="preserve">- Applied backend and system knowledge to improve workflows and solution quality</w:t>
       </w:r>
     </w:p>
     <w:p>
@@ -536,7 +617,7 @@
         <w:rPr>
           <w:b/>
         </w:rPr>
-        <w:t xml:space="preserve">ITNERA</w:t>
+        <w:t xml:space="preserve">ESSABHY</w:t>
       </w:r>
       <w:r>
         <w:t xml:space="preserve"> </w:t>
@@ -548,25 +629,19 @@
         <w:br/>
       </w:r>
       <w:r>
-        <w:t xml:space="preserve">- Led teams to deliver websites, desktop applications, and IT solutions to clients</w:t>
-      </w:r>
-      <w:r>
-        <w:t xml:space="preserve"> </w:t>
-      </w:r>
-      <w:r>
-        <w:t xml:space="preserve">- Oversaw installation, configuration, and deployment of digital solutions</w:t>
-      </w:r>
-      <w:r>
-        <w:t xml:space="preserve"> </w:t>
-      </w:r>
-      <w:r>
-        <w:t xml:space="preserve">- Coordinated tasks, managed workflows, and ensured projects met deadlines</w:t>
-      </w:r>
-      <w:r>
-        <w:t xml:space="preserve"> </w:t>
-      </w:r>
-      <w:r>
-        <w:t xml:space="preserve">- Applied backend/system expertise to enhance client systems and internal operations</w:t>
+        <w:t xml:space="preserve">- Developed WordPress-based websites and business tools</w:t>
+      </w:r>
+      <w:r>
+        <w:br/>
+      </w:r>
+      <w:r>
+        <w:t xml:space="preserve">- Participated in team-based project delivery and client support</w:t>
+      </w:r>
+      <w:r>
+        <w:br/>
+      </w:r>
+      <w:r>
+        <w:t xml:space="preserve">- Gained exposure to production environments and client-facing solutions</w:t>
       </w:r>
     </w:p>
     <w:p>
@@ -583,13 +658,19 @@
         <w:br/>
       </w:r>
       <w:r>
-        <w:t xml:space="preserve">- Created websites using WordPress and Elementor</w:t>
-      </w:r>
-      <w:r>
-        <w:br/>
-      </w:r>
-      <w:r>
-        <w:t xml:space="preserve">- Delivered client projects with functional, responsive designs</w:t>
+        <w:t xml:space="preserve">- Built responsive websites using WordPress and Elementor</w:t>
+      </w:r>
+      <w:r>
+        <w:br/>
+      </w:r>
+      <w:r>
+        <w:t xml:space="preserve">- Worked autonomously with clients to deliver solutions on time</w:t>
+      </w:r>
+      <w:r>
+        <w:br/>
+      </w:r>
+      <w:r>
+        <w:t xml:space="preserve">- Managed requirements, execution, and final delivery independently</w:t>
       </w:r>
     </w:p>
     <w:p>

</xml_diff>